<commit_message>
Generada con exito seccion 5.1.	ACTIVIDADES GENERALES tabla 1
</commit_message>
<xml_diff>
--- a/templates/seccion_5_laboratorio.docx
+++ b/templates/seccion_5_laboratorio.docx
@@ -6083,14 +6083,7 @@
                 <w:sz w:val="16"/>
                 <w:lang w:val="es-CO"/>
               </w:rPr>
-              <w:t>CONCEPTO_TECNICO</w:t>
-            </w:r>
-            <w:r>
-              <w:rPr>
-                <w:sz w:val="16"/>
-                <w:lang w:val="es-CO"/>
-              </w:rPr>
-              <w:t>_NO_OPER</w:t>
+              <w:t>CONCEPTO_TECNICO_NO_OPER</w:t>
             </w:r>
             <w:r>
               <w:rPr>

</xml_diff>

<commit_message>
Seccion 5.1.3.	EQUIPOS BAJO TRÁMITE RMA generada
</commit_message>
<xml_diff>
--- a/templates/seccion_5_laboratorio.docx
+++ b/templates/seccion_5_laboratorio.docx
@@ -6049,6 +6049,9 @@
         <w:tc>
           <w:tcPr>
             <w:tcW w:w="694" w:type="dxa"/>
+            <w:tcBorders>
+              <w:bottom w:val="single" w:sz="4" w:space="0" w:color="auto"/>
+            </w:tcBorders>
             <w:shd w:val="clear" w:color="auto" w:fill="D9E1F3"/>
           </w:tcPr>
           <w:p>
@@ -6105,6 +6108,9 @@
         <w:tc>
           <w:tcPr>
             <w:tcW w:w="1446" w:type="dxa"/>
+            <w:tcBorders>
+              <w:bottom w:val="single" w:sz="4" w:space="0" w:color="auto"/>
+            </w:tcBorders>
             <w:shd w:val="clear" w:color="auto" w:fill="D9E1F3"/>
           </w:tcPr>
           <w:p>
@@ -6121,6 +6127,9 @@
         <w:tc>
           <w:tcPr>
             <w:tcW w:w="1861" w:type="dxa"/>
+            <w:tcBorders>
+              <w:bottom w:val="single" w:sz="4" w:space="0" w:color="auto"/>
+            </w:tcBorders>
             <w:shd w:val="clear" w:color="auto" w:fill="D9E1F3"/>
           </w:tcPr>
           <w:p>
@@ -6137,6 +6146,9 @@
         <w:tc>
           <w:tcPr>
             <w:tcW w:w="2029" w:type="dxa"/>
+            <w:tcBorders>
+              <w:bottom w:val="single" w:sz="4" w:space="0" w:color="auto"/>
+            </w:tcBorders>
             <w:shd w:val="clear" w:color="auto" w:fill="D9E1F3"/>
           </w:tcPr>
           <w:p>
@@ -6153,6 +6165,9 @@
         <w:tc>
           <w:tcPr>
             <w:tcW w:w="1307" w:type="dxa"/>
+            <w:tcBorders>
+              <w:bottom w:val="single" w:sz="4" w:space="0" w:color="auto"/>
+            </w:tcBorders>
             <w:shd w:val="clear" w:color="auto" w:fill="D9E1F3"/>
           </w:tcPr>
           <w:p>
@@ -6169,6 +6184,9 @@
         <w:tc>
           <w:tcPr>
             <w:tcW w:w="1516" w:type="dxa"/>
+            <w:tcBorders>
+              <w:bottom w:val="single" w:sz="4" w:space="0" w:color="auto"/>
+            </w:tcBorders>
             <w:shd w:val="clear" w:color="auto" w:fill="D9E1F3"/>
           </w:tcPr>
           <w:p>
@@ -6392,6 +6410,335 @@
         <w:t xml:space="preserve"> RMA</w:t>
       </w:r>
     </w:p>
+    <w:p>
+      <w:pPr>
+        <w:pStyle w:val="Ttulo2"/>
+        <w:tabs>
+          <w:tab w:val="left" w:pos="2061"/>
+        </w:tabs>
+        <w:spacing w:before="161"/>
+        <w:rPr>
+          <w:color w:val="001F5F"/>
+        </w:rPr>
+      </w:pPr>
+    </w:p>
+    <w:tbl>
+      <w:tblPr>
+        <w:tblStyle w:val="TableNormal"/>
+        <w:tblW w:w="0" w:type="auto"/>
+        <w:tblInd w:w="624" w:type="dxa"/>
+        <w:tblLayout w:type="fixed"/>
+        <w:tblLook w:val="01E0" w:firstRow="1" w:lastRow="1" w:firstColumn="1" w:lastColumn="1" w:noHBand="0" w:noVBand="0"/>
+      </w:tblPr>
+      <w:tblGrid>
+        <w:gridCol w:w="694"/>
+        <w:gridCol w:w="1446"/>
+        <w:gridCol w:w="1861"/>
+        <w:gridCol w:w="2029"/>
+        <w:gridCol w:w="1307"/>
+        <w:gridCol w:w="1516"/>
+      </w:tblGrid>
+      <w:tr>
+        <w:trPr>
+          <w:trHeight w:val="215"/>
+        </w:trPr>
+        <w:tc>
+          <w:tcPr>
+            <w:tcW w:w="694" w:type="dxa"/>
+            <w:shd w:val="clear" w:color="auto" w:fill="4471C4"/>
+          </w:tcPr>
+          <w:p>
+            <w:pPr>
+              <w:pStyle w:val="TableParagraph"/>
+              <w:spacing w:before="8" w:line="188" w:lineRule="exact"/>
+              <w:ind w:left="213"/>
+              <w:jc w:val="left"/>
+              <w:rPr>
+                <w:b/>
+                <w:sz w:val="16"/>
+              </w:rPr>
+            </w:pPr>
+            <w:r>
+              <w:rPr>
+                <w:b/>
+                <w:color w:val="FFFFFF"/>
+                <w:spacing w:val="-5"/>
+                <w:sz w:val="16"/>
+              </w:rPr>
+              <w:t>ID</w:t>
+            </w:r>
+          </w:p>
+        </w:tc>
+        <w:tc>
+          <w:tcPr>
+            <w:tcW w:w="1446" w:type="dxa"/>
+            <w:shd w:val="clear" w:color="auto" w:fill="4471C4"/>
+          </w:tcPr>
+          <w:p>
+            <w:pPr>
+              <w:pStyle w:val="TableParagraph"/>
+              <w:spacing w:before="8" w:line="188" w:lineRule="exact"/>
+              <w:ind w:left="1"/>
+              <w:rPr>
+                <w:b/>
+                <w:sz w:val="16"/>
+              </w:rPr>
+            </w:pPr>
+            <w:r>
+              <w:rPr>
+                <w:b/>
+                <w:color w:val="FFFFFF"/>
+                <w:spacing w:val="-2"/>
+                <w:sz w:val="16"/>
+              </w:rPr>
+              <w:t>FECHA</w:t>
+            </w:r>
+          </w:p>
+        </w:tc>
+        <w:tc>
+          <w:tcPr>
+            <w:tcW w:w="1861" w:type="dxa"/>
+            <w:shd w:val="clear" w:color="auto" w:fill="4471C4"/>
+          </w:tcPr>
+          <w:p>
+            <w:pPr>
+              <w:pStyle w:val="TableParagraph"/>
+              <w:spacing w:before="8" w:line="188" w:lineRule="exact"/>
+              <w:ind w:left="776"/>
+              <w:jc w:val="left"/>
+              <w:rPr>
+                <w:b/>
+                <w:sz w:val="16"/>
+              </w:rPr>
+            </w:pPr>
+            <w:r>
+              <w:rPr>
+                <w:b/>
+                <w:color w:val="FFFFFF"/>
+                <w:spacing w:val="-2"/>
+                <w:sz w:val="16"/>
+              </w:rPr>
+              <w:t>PUNTO</w:t>
+            </w:r>
+          </w:p>
+        </w:tc>
+        <w:tc>
+          <w:tcPr>
+            <w:tcW w:w="2029" w:type="dxa"/>
+            <w:shd w:val="clear" w:color="auto" w:fill="4471C4"/>
+          </w:tcPr>
+          <w:p>
+            <w:pPr>
+              <w:pStyle w:val="TableParagraph"/>
+              <w:spacing w:before="8" w:line="188" w:lineRule="exact"/>
+              <w:ind w:left="2" w:right="43"/>
+              <w:rPr>
+                <w:b/>
+                <w:sz w:val="16"/>
+              </w:rPr>
+            </w:pPr>
+            <w:r>
+              <w:rPr>
+                <w:b/>
+                <w:color w:val="FFFFFF"/>
+                <w:spacing w:val="-2"/>
+                <w:sz w:val="16"/>
+              </w:rPr>
+              <w:t>EQUIPO</w:t>
+            </w:r>
+          </w:p>
+        </w:tc>
+        <w:tc>
+          <w:tcPr>
+            <w:tcW w:w="1307" w:type="dxa"/>
+            <w:shd w:val="clear" w:color="auto" w:fill="4471C4"/>
+          </w:tcPr>
+          <w:p>
+            <w:pPr>
+              <w:pStyle w:val="TableParagraph"/>
+              <w:spacing w:before="8" w:line="188" w:lineRule="exact"/>
+              <w:ind w:left="4" w:right="101"/>
+              <w:rPr>
+                <w:b/>
+                <w:sz w:val="16"/>
+              </w:rPr>
+            </w:pPr>
+            <w:r>
+              <w:rPr>
+                <w:b/>
+                <w:color w:val="FFFFFF"/>
+                <w:spacing w:val="-2"/>
+                <w:sz w:val="16"/>
+              </w:rPr>
+              <w:t>SERIAL</w:t>
+            </w:r>
+          </w:p>
+        </w:tc>
+        <w:tc>
+          <w:tcPr>
+            <w:tcW w:w="1516" w:type="dxa"/>
+            <w:shd w:val="clear" w:color="auto" w:fill="4471C4"/>
+          </w:tcPr>
+          <w:p>
+            <w:pPr>
+              <w:pStyle w:val="TableParagraph"/>
+              <w:spacing w:before="8" w:line="188" w:lineRule="exact"/>
+              <w:ind w:left="2" w:right="36"/>
+              <w:rPr>
+                <w:b/>
+                <w:sz w:val="16"/>
+              </w:rPr>
+            </w:pPr>
+            <w:r>
+              <w:rPr>
+                <w:b/>
+                <w:color w:val="FFFFFF"/>
+                <w:spacing w:val="-2"/>
+                <w:sz w:val="16"/>
+              </w:rPr>
+              <w:t>ESTADO</w:t>
+            </w:r>
+          </w:p>
+        </w:tc>
+      </w:tr>
+      <w:tr>
+        <w:trPr>
+          <w:trHeight w:val="388"/>
+        </w:trPr>
+        <w:tc>
+          <w:tcPr>
+            <w:tcW w:w="694" w:type="dxa"/>
+            <w:tcBorders>
+              <w:bottom w:val="single" w:sz="4" w:space="0" w:color="auto"/>
+            </w:tcBorders>
+            <w:shd w:val="clear" w:color="auto" w:fill="D9E1F3"/>
+          </w:tcPr>
+          <w:p>
+            <w:pPr>
+              <w:pStyle w:val="TableParagraph"/>
+              <w:spacing w:before="95"/>
+              <w:ind w:left="244"/>
+              <w:jc w:val="left"/>
+              <w:rPr>
+                <w:b/>
+                <w:sz w:val="16"/>
+              </w:rPr>
+            </w:pPr>
+            <w:proofErr w:type="gramStart"/>
+            <w:r>
+              <w:rPr>
+                <w:b/>
+                <w:sz w:val="16"/>
+              </w:rPr>
+              <w:t>{{ TABLA</w:t>
+            </w:r>
+            <w:proofErr w:type="gramEnd"/>
+            <w:r>
+              <w:rPr>
+                <w:b/>
+                <w:sz w:val="16"/>
+              </w:rPr>
+              <w:t>_MARKER_GARANTIA }}</w:t>
+            </w:r>
+          </w:p>
+        </w:tc>
+        <w:tc>
+          <w:tcPr>
+            <w:tcW w:w="1446" w:type="dxa"/>
+            <w:tcBorders>
+              <w:bottom w:val="single" w:sz="4" w:space="0" w:color="auto"/>
+            </w:tcBorders>
+            <w:shd w:val="clear" w:color="auto" w:fill="D9E1F3"/>
+          </w:tcPr>
+          <w:p>
+            <w:pPr>
+              <w:pStyle w:val="TableParagraph"/>
+              <w:spacing w:before="95"/>
+              <w:ind w:left="1" w:right="1"/>
+              <w:rPr>
+                <w:sz w:val="16"/>
+              </w:rPr>
+            </w:pPr>
+          </w:p>
+        </w:tc>
+        <w:tc>
+          <w:tcPr>
+            <w:tcW w:w="1861" w:type="dxa"/>
+            <w:tcBorders>
+              <w:bottom w:val="single" w:sz="4" w:space="0" w:color="auto"/>
+            </w:tcBorders>
+            <w:shd w:val="clear" w:color="auto" w:fill="D9E1F3"/>
+          </w:tcPr>
+          <w:p>
+            <w:pPr>
+              <w:pStyle w:val="TableParagraph"/>
+              <w:spacing w:line="175" w:lineRule="exact"/>
+              <w:ind w:left="177" w:right="3"/>
+              <w:rPr>
+                <w:sz w:val="16"/>
+              </w:rPr>
+            </w:pPr>
+          </w:p>
+        </w:tc>
+        <w:tc>
+          <w:tcPr>
+            <w:tcW w:w="2029" w:type="dxa"/>
+            <w:tcBorders>
+              <w:bottom w:val="single" w:sz="4" w:space="0" w:color="auto"/>
+            </w:tcBorders>
+            <w:shd w:val="clear" w:color="auto" w:fill="D9E1F3"/>
+          </w:tcPr>
+          <w:p>
+            <w:pPr>
+              <w:pStyle w:val="TableParagraph"/>
+              <w:spacing w:line="175" w:lineRule="exact"/>
+              <w:ind w:left="2" w:right="43"/>
+              <w:rPr>
+                <w:sz w:val="16"/>
+              </w:rPr>
+            </w:pPr>
+          </w:p>
+        </w:tc>
+        <w:tc>
+          <w:tcPr>
+            <w:tcW w:w="1307" w:type="dxa"/>
+            <w:tcBorders>
+              <w:bottom w:val="single" w:sz="4" w:space="0" w:color="auto"/>
+            </w:tcBorders>
+            <w:shd w:val="clear" w:color="auto" w:fill="D9E1F3"/>
+          </w:tcPr>
+          <w:p>
+            <w:pPr>
+              <w:pStyle w:val="TableParagraph"/>
+              <w:spacing w:before="95"/>
+              <w:ind w:right="101"/>
+              <w:rPr>
+                <w:sz w:val="16"/>
+              </w:rPr>
+            </w:pPr>
+          </w:p>
+        </w:tc>
+        <w:tc>
+          <w:tcPr>
+            <w:tcW w:w="1516" w:type="dxa"/>
+            <w:tcBorders>
+              <w:bottom w:val="single" w:sz="4" w:space="0" w:color="auto"/>
+            </w:tcBorders>
+            <w:shd w:val="clear" w:color="auto" w:fill="D9E1F3"/>
+          </w:tcPr>
+          <w:p>
+            <w:pPr>
+              <w:pStyle w:val="TableParagraph"/>
+              <w:spacing w:before="193" w:line="176" w:lineRule="exact"/>
+              <w:ind w:right="36"/>
+              <w:rPr>
+                <w:sz w:val="16"/>
+              </w:rPr>
+            </w:pPr>
+          </w:p>
+        </w:tc>
+      </w:tr>
+    </w:tbl>
     <w:p>
       <w:pPr>
         <w:spacing w:before="267" w:line="256" w:lineRule="auto"/>

</xml_diff>

<commit_message>
5.1.1.	EQUIPOS BAJO TRÁMITE RMA finalizada ajuste de formatos
</commit_message>
<xml_diff>
--- a/templates/seccion_5_laboratorio.docx
+++ b/templates/seccion_5_laboratorio.docx
@@ -6741,150 +6741,13 @@
     </w:tbl>
     <w:p>
       <w:pPr>
-        <w:spacing w:before="267" w:line="256" w:lineRule="auto"/>
-        <w:ind w:left="622" w:right="532" w:firstLine="50"/>
-        <w:rPr>
-          <w:b/>
-        </w:rPr>
-      </w:pPr>
-      <w:r>
-        <w:t>Bajo</w:t>
-      </w:r>
-      <w:r>
-        <w:rPr>
-          <w:spacing w:val="-7"/>
-        </w:rPr>
-        <w:t xml:space="preserve"> </w:t>
-      </w:r>
-      <w:r>
-        <w:t>el</w:t>
-      </w:r>
-      <w:r>
-        <w:rPr>
-          <w:spacing w:val="-5"/>
-        </w:rPr>
-        <w:t xml:space="preserve"> </w:t>
-      </w:r>
-      <w:r>
-        <w:t>trámite</w:t>
-      </w:r>
-      <w:r>
-        <w:rPr>
-          <w:spacing w:val="-5"/>
-        </w:rPr>
-        <w:t xml:space="preserve"> </w:t>
-      </w:r>
-      <w:r>
-        <w:t>de</w:t>
-      </w:r>
-      <w:r>
-        <w:rPr>
-          <w:spacing w:val="-5"/>
-        </w:rPr>
-        <w:t xml:space="preserve"> </w:t>
-      </w:r>
-      <w:r>
-        <w:t>RMA</w:t>
-      </w:r>
-      <w:r>
-        <w:rPr>
-          <w:spacing w:val="-6"/>
-        </w:rPr>
-        <w:t xml:space="preserve"> </w:t>
-      </w:r>
-      <w:r>
-        <w:t>(</w:t>
-      </w:r>
-      <w:proofErr w:type="spellStart"/>
-      <w:r>
-        <w:t>Return</w:t>
-      </w:r>
-      <w:proofErr w:type="spellEnd"/>
-      <w:r>
-        <w:rPr>
-          <w:spacing w:val="-6"/>
-        </w:rPr>
-        <w:t xml:space="preserve"> </w:t>
-      </w:r>
-      <w:proofErr w:type="spellStart"/>
-      <w:r>
-        <w:t>Merchandise</w:t>
-      </w:r>
-      <w:proofErr w:type="spellEnd"/>
-      <w:r>
-        <w:rPr>
-          <w:spacing w:val="-5"/>
-        </w:rPr>
-        <w:t xml:space="preserve"> </w:t>
-      </w:r>
-      <w:proofErr w:type="spellStart"/>
-      <w:r>
-        <w:t>Authorization</w:t>
-      </w:r>
-      <w:proofErr w:type="spellEnd"/>
-      <w:r>
-        <w:t>)</w:t>
-      </w:r>
-      <w:r>
-        <w:rPr>
-          <w:spacing w:val="-5"/>
-        </w:rPr>
-        <w:t xml:space="preserve"> </w:t>
-      </w:r>
-      <w:r>
-        <w:t>para</w:t>
-      </w:r>
-      <w:r>
-        <w:rPr>
-          <w:spacing w:val="-6"/>
-        </w:rPr>
-        <w:t xml:space="preserve"> </w:t>
-      </w:r>
-      <w:r>
-        <w:t>el</w:t>
-      </w:r>
-      <w:r>
-        <w:rPr>
-          <w:spacing w:val="-8"/>
-        </w:rPr>
-        <w:t xml:space="preserve"> </w:t>
-      </w:r>
-      <w:r>
-        <w:t>periodo</w:t>
-      </w:r>
-      <w:r>
-        <w:rPr>
-          <w:spacing w:val="-4"/>
-        </w:rPr>
-        <w:t xml:space="preserve"> </w:t>
-      </w:r>
-      <w:r>
-        <w:t>de</w:t>
-      </w:r>
-      <w:r>
-        <w:rPr>
-          <w:spacing w:val="-7"/>
-        </w:rPr>
-        <w:t xml:space="preserve"> </w:t>
-      </w:r>
-      <w:r>
-        <w:t>corte</w:t>
-      </w:r>
-      <w:r>
-        <w:rPr>
-          <w:spacing w:val="-7"/>
-        </w:rPr>
-        <w:t xml:space="preserve"> </w:t>
-      </w:r>
-      <w:r>
-        <w:t xml:space="preserve">comprendido del 01 al 30 de SEPTIEMBRE DE 2025, </w:t>
-      </w:r>
-      <w:r>
-        <w:rPr>
-          <w:b/>
-        </w:rPr>
-        <w:t>no se tramita equipos bajo el proceso de garantía</w:t>
-      </w:r>
+        <w:pStyle w:val="Ttulo1"/>
+        <w:tabs>
+          <w:tab w:val="left" w:pos="1410"/>
+        </w:tabs>
+        <w:spacing w:before="165"/>
+        <w:ind w:firstLine="0"/>
+      </w:pPr>
     </w:p>
     <w:p>
       <w:pPr>

</xml_diff>

<commit_message>
Seccion 5 Finalizada correctamente
</commit_message>
<xml_diff>
--- a/templates/seccion_5_laboratorio.docx
+++ b/templates/seccion_5_laboratorio.docx
@@ -6799,48 +6799,347 @@
         </w:rPr>
       </w:pPr>
     </w:p>
+    <w:tbl>
+      <w:tblPr>
+        <w:tblStyle w:val="TableNormal"/>
+        <w:tblW w:w="0" w:type="auto"/>
+        <w:tblInd w:w="624" w:type="dxa"/>
+        <w:tblLayout w:type="fixed"/>
+        <w:tblLook w:val="01E0" w:firstRow="1" w:lastRow="1" w:firstColumn="1" w:lastColumn="1" w:noHBand="0" w:noVBand="0"/>
+      </w:tblPr>
+      <w:tblGrid>
+        <w:gridCol w:w="694"/>
+        <w:gridCol w:w="1446"/>
+        <w:gridCol w:w="1861"/>
+        <w:gridCol w:w="2029"/>
+        <w:gridCol w:w="1307"/>
+        <w:gridCol w:w="1516"/>
+      </w:tblGrid>
+      <w:tr>
+        <w:trPr>
+          <w:trHeight w:val="215"/>
+        </w:trPr>
+        <w:tc>
+          <w:tcPr>
+            <w:tcW w:w="694" w:type="dxa"/>
+            <w:shd w:val="clear" w:color="auto" w:fill="4471C4"/>
+          </w:tcPr>
+          <w:p>
+            <w:pPr>
+              <w:pStyle w:val="TableParagraph"/>
+              <w:spacing w:before="8" w:line="188" w:lineRule="exact"/>
+              <w:ind w:left="213"/>
+              <w:jc w:val="left"/>
+              <w:rPr>
+                <w:b/>
+                <w:sz w:val="16"/>
+              </w:rPr>
+            </w:pPr>
+            <w:r>
+              <w:rPr>
+                <w:b/>
+                <w:color w:val="FFFFFF"/>
+                <w:spacing w:val="-5"/>
+                <w:sz w:val="16"/>
+              </w:rPr>
+              <w:t>ID</w:t>
+            </w:r>
+          </w:p>
+        </w:tc>
+        <w:tc>
+          <w:tcPr>
+            <w:tcW w:w="1446" w:type="dxa"/>
+            <w:shd w:val="clear" w:color="auto" w:fill="4471C4"/>
+          </w:tcPr>
+          <w:p>
+            <w:pPr>
+              <w:pStyle w:val="TableParagraph"/>
+              <w:spacing w:before="8" w:line="188" w:lineRule="exact"/>
+              <w:ind w:left="1"/>
+              <w:rPr>
+                <w:b/>
+                <w:sz w:val="16"/>
+              </w:rPr>
+            </w:pPr>
+            <w:r>
+              <w:rPr>
+                <w:b/>
+                <w:color w:val="FFFFFF"/>
+                <w:spacing w:val="-2"/>
+                <w:sz w:val="16"/>
+              </w:rPr>
+              <w:t>FECHA</w:t>
+            </w:r>
+          </w:p>
+        </w:tc>
+        <w:tc>
+          <w:tcPr>
+            <w:tcW w:w="1861" w:type="dxa"/>
+            <w:shd w:val="clear" w:color="auto" w:fill="4471C4"/>
+          </w:tcPr>
+          <w:p>
+            <w:pPr>
+              <w:pStyle w:val="TableParagraph"/>
+              <w:spacing w:before="8" w:line="188" w:lineRule="exact"/>
+              <w:ind w:left="776"/>
+              <w:jc w:val="left"/>
+              <w:rPr>
+                <w:b/>
+                <w:sz w:val="16"/>
+              </w:rPr>
+            </w:pPr>
+            <w:r>
+              <w:rPr>
+                <w:b/>
+                <w:color w:val="FFFFFF"/>
+                <w:spacing w:val="-2"/>
+                <w:sz w:val="16"/>
+              </w:rPr>
+              <w:t>PUNTO</w:t>
+            </w:r>
+          </w:p>
+        </w:tc>
+        <w:tc>
+          <w:tcPr>
+            <w:tcW w:w="2029" w:type="dxa"/>
+            <w:shd w:val="clear" w:color="auto" w:fill="4471C4"/>
+          </w:tcPr>
+          <w:p>
+            <w:pPr>
+              <w:pStyle w:val="TableParagraph"/>
+              <w:spacing w:before="8" w:line="188" w:lineRule="exact"/>
+              <w:ind w:left="2" w:right="43"/>
+              <w:rPr>
+                <w:b/>
+                <w:sz w:val="16"/>
+              </w:rPr>
+            </w:pPr>
+            <w:r>
+              <w:rPr>
+                <w:b/>
+                <w:color w:val="FFFFFF"/>
+                <w:spacing w:val="-2"/>
+                <w:sz w:val="16"/>
+              </w:rPr>
+              <w:t>EQUIPO</w:t>
+            </w:r>
+          </w:p>
+        </w:tc>
+        <w:tc>
+          <w:tcPr>
+            <w:tcW w:w="1307" w:type="dxa"/>
+            <w:shd w:val="clear" w:color="auto" w:fill="4471C4"/>
+          </w:tcPr>
+          <w:p>
+            <w:pPr>
+              <w:pStyle w:val="TableParagraph"/>
+              <w:spacing w:before="8" w:line="188" w:lineRule="exact"/>
+              <w:ind w:left="4" w:right="101"/>
+              <w:rPr>
+                <w:b/>
+                <w:sz w:val="16"/>
+              </w:rPr>
+            </w:pPr>
+            <w:r>
+              <w:rPr>
+                <w:b/>
+                <w:color w:val="FFFFFF"/>
+                <w:spacing w:val="-2"/>
+                <w:sz w:val="16"/>
+              </w:rPr>
+              <w:t>SERIAL</w:t>
+            </w:r>
+          </w:p>
+        </w:tc>
+        <w:tc>
+          <w:tcPr>
+            <w:tcW w:w="1516" w:type="dxa"/>
+            <w:shd w:val="clear" w:color="auto" w:fill="4471C4"/>
+          </w:tcPr>
+          <w:p>
+            <w:pPr>
+              <w:pStyle w:val="TableParagraph"/>
+              <w:spacing w:before="8" w:line="188" w:lineRule="exact"/>
+              <w:ind w:left="2" w:right="36"/>
+              <w:rPr>
+                <w:b/>
+                <w:sz w:val="16"/>
+              </w:rPr>
+            </w:pPr>
+            <w:r>
+              <w:rPr>
+                <w:b/>
+                <w:color w:val="FFFFFF"/>
+                <w:spacing w:val="-2"/>
+                <w:sz w:val="16"/>
+              </w:rPr>
+              <w:t>ESTADO</w:t>
+            </w:r>
+          </w:p>
+        </w:tc>
+      </w:tr>
+      <w:tr>
+        <w:trPr>
+          <w:trHeight w:val="388"/>
+        </w:trPr>
+        <w:tc>
+          <w:tcPr>
+            <w:tcW w:w="694" w:type="dxa"/>
+            <w:tcBorders>
+              <w:bottom w:val="single" w:sz="4" w:space="0" w:color="auto"/>
+            </w:tcBorders>
+            <w:shd w:val="clear" w:color="auto" w:fill="D9E1F3"/>
+          </w:tcPr>
+          <w:p>
+            <w:pPr>
+              <w:pStyle w:val="TableParagraph"/>
+              <w:spacing w:before="95"/>
+              <w:ind w:left="244"/>
+              <w:jc w:val="left"/>
+              <w:rPr>
+                <w:b/>
+                <w:sz w:val="16"/>
+              </w:rPr>
+            </w:pPr>
+            <w:proofErr w:type="gramStart"/>
+            <w:r>
+              <w:rPr>
+                <w:b/>
+                <w:sz w:val="16"/>
+              </w:rPr>
+              <w:t>{{ TABLA</w:t>
+            </w:r>
+            <w:proofErr w:type="gramEnd"/>
+            <w:r>
+              <w:rPr>
+                <w:b/>
+                <w:sz w:val="16"/>
+              </w:rPr>
+              <w:t>_MARKER_</w:t>
+            </w:r>
+            <w:r>
+              <w:rPr>
+                <w:b/>
+                <w:sz w:val="16"/>
+              </w:rPr>
+              <w:t>PENDIENTE_PARTE</w:t>
+            </w:r>
+            <w:r>
+              <w:rPr>
+                <w:b/>
+                <w:sz w:val="16"/>
+              </w:rPr>
+              <w:t xml:space="preserve"> }}</w:t>
+            </w:r>
+          </w:p>
+        </w:tc>
+        <w:tc>
+          <w:tcPr>
+            <w:tcW w:w="1446" w:type="dxa"/>
+            <w:tcBorders>
+              <w:bottom w:val="single" w:sz="4" w:space="0" w:color="auto"/>
+            </w:tcBorders>
+            <w:shd w:val="clear" w:color="auto" w:fill="D9E1F3"/>
+          </w:tcPr>
+          <w:p>
+            <w:pPr>
+              <w:pStyle w:val="TableParagraph"/>
+              <w:spacing w:before="95"/>
+              <w:ind w:left="1" w:right="1"/>
+              <w:rPr>
+                <w:sz w:val="16"/>
+              </w:rPr>
+            </w:pPr>
+          </w:p>
+        </w:tc>
+        <w:tc>
+          <w:tcPr>
+            <w:tcW w:w="1861" w:type="dxa"/>
+            <w:tcBorders>
+              <w:bottom w:val="single" w:sz="4" w:space="0" w:color="auto"/>
+            </w:tcBorders>
+            <w:shd w:val="clear" w:color="auto" w:fill="D9E1F3"/>
+          </w:tcPr>
+          <w:p>
+            <w:pPr>
+              <w:pStyle w:val="TableParagraph"/>
+              <w:spacing w:line="175" w:lineRule="exact"/>
+              <w:ind w:left="177" w:right="3"/>
+              <w:rPr>
+                <w:sz w:val="16"/>
+              </w:rPr>
+            </w:pPr>
+          </w:p>
+        </w:tc>
+        <w:tc>
+          <w:tcPr>
+            <w:tcW w:w="2029" w:type="dxa"/>
+            <w:tcBorders>
+              <w:bottom w:val="single" w:sz="4" w:space="0" w:color="auto"/>
+            </w:tcBorders>
+            <w:shd w:val="clear" w:color="auto" w:fill="D9E1F3"/>
+          </w:tcPr>
+          <w:p>
+            <w:pPr>
+              <w:pStyle w:val="TableParagraph"/>
+              <w:spacing w:line="175" w:lineRule="exact"/>
+              <w:ind w:left="2" w:right="43"/>
+              <w:rPr>
+                <w:sz w:val="16"/>
+              </w:rPr>
+            </w:pPr>
+          </w:p>
+        </w:tc>
+        <w:tc>
+          <w:tcPr>
+            <w:tcW w:w="1307" w:type="dxa"/>
+            <w:tcBorders>
+              <w:bottom w:val="single" w:sz="4" w:space="0" w:color="auto"/>
+            </w:tcBorders>
+            <w:shd w:val="clear" w:color="auto" w:fill="D9E1F3"/>
+          </w:tcPr>
+          <w:p>
+            <w:pPr>
+              <w:pStyle w:val="TableParagraph"/>
+              <w:spacing w:before="95"/>
+              <w:ind w:right="101"/>
+              <w:rPr>
+                <w:sz w:val="16"/>
+              </w:rPr>
+            </w:pPr>
+          </w:p>
+        </w:tc>
+        <w:tc>
+          <w:tcPr>
+            <w:tcW w:w="1516" w:type="dxa"/>
+            <w:tcBorders>
+              <w:bottom w:val="single" w:sz="4" w:space="0" w:color="auto"/>
+            </w:tcBorders>
+            <w:shd w:val="clear" w:color="auto" w:fill="D9E1F3"/>
+          </w:tcPr>
+          <w:p>
+            <w:pPr>
+              <w:pStyle w:val="TableParagraph"/>
+              <w:spacing w:before="193" w:line="176" w:lineRule="exact"/>
+              <w:ind w:right="36"/>
+              <w:rPr>
+                <w:sz w:val="16"/>
+              </w:rPr>
+            </w:pPr>
+          </w:p>
+        </w:tc>
+      </w:tr>
+    </w:tbl>
     <w:p>
       <w:pPr>
-        <w:spacing w:line="259" w:lineRule="auto"/>
+        <w:pStyle w:val="Textoindependiente"/>
+        <w:spacing w:before="155"/>
         <w:ind w:left="622"/>
         <w:rPr>
           <w:b/>
           <w:sz w:val="24"/>
         </w:rPr>
       </w:pPr>
-      <w:r>
-        <w:t>Bajo el trámite de PENDIENTE POR PARTE</w:t>
-      </w:r>
-      <w:r>
-        <w:rPr>
-          <w:spacing w:val="20"/>
-        </w:rPr>
-        <w:t xml:space="preserve"> </w:t>
-      </w:r>
-      <w:r>
-        <w:t>para el periodo de corte comprendido del 01 al 30 de</w:t>
-      </w:r>
-      <w:r>
-        <w:rPr>
-          <w:spacing w:val="80"/>
-        </w:rPr>
-        <w:t xml:space="preserve"> </w:t>
-      </w:r>
-      <w:r>
-        <w:t xml:space="preserve">SEPTIEMBRE DE 2025, </w:t>
-      </w:r>
-      <w:r>
-        <w:rPr>
-          <w:b/>
-        </w:rPr>
-        <w:t>no se tramita equipos bajo el proceso de pendiente por part</w:t>
-      </w:r>
-      <w:r>
-        <w:rPr>
-          <w:b/>
-        </w:rPr>
-        <w:t>e.</w:t>
-      </w:r>
     </w:p>
     <w:sectPr>
       <w:pgSz w:w="12240" w:h="15840"/>

</xml_diff>